<commit_message>
Added Windows Event logging
</commit_message>
<xml_diff>
--- a/Docs/CDInterfaceModule Design.docx
+++ b/Docs/CDInterfaceModule Design.docx
@@ -9,19 +9,11 @@
           <w:lang w:val="en-GB"/>
         </w:rPr>
       </w:pPr>
-      <w:proofErr w:type="spellStart"/>
-      <w:r>
-        <w:rPr>
-          <w:lang w:val="en-GB"/>
-        </w:rPr>
-        <w:t>CDInterfaceModule</w:t>
-      </w:r>
-      <w:proofErr w:type="spellEnd"/>
-      <w:r>
-        <w:rPr>
-          <w:lang w:val="en-GB"/>
-        </w:rPr>
-        <w:t xml:space="preserve"> Low Level Design</w:t>
+      <w:r>
+        <w:rPr>
+          <w:lang w:val="en-GB"/>
+        </w:rPr>
+        <w:t>CDInterfaceModule Low Level Design</w:t>
       </w:r>
     </w:p>
     <w:p>
@@ -138,21 +130,7 @@
         <w:rPr>
           <w:lang w:val="en-GB"/>
         </w:rPr>
-        <w:t xml:space="preserve">Microsoft </w:t>
-      </w:r>
-      <w:proofErr w:type="spellStart"/>
-      <w:r>
-        <w:rPr>
-          <w:lang w:val="en-GB"/>
-        </w:rPr>
-        <w:t>Powershell</w:t>
-      </w:r>
-      <w:proofErr w:type="spellEnd"/>
-      <w:r>
-        <w:rPr>
-          <w:lang w:val="en-GB"/>
-        </w:rPr>
-        <w:t xml:space="preserve"> has been selected as the software language to provide the required functionality. The language is well supported, and the code relatively </w:t>
+        <w:t xml:space="preserve">Microsoft Powershell has been selected as the software language to provide the required functionality. The language is well supported, and the code relatively </w:t>
       </w:r>
       <w:r>
         <w:rPr>
@@ -164,21 +142,7 @@
         <w:rPr>
           <w:lang w:val="en-GB"/>
         </w:rPr>
-        <w:t xml:space="preserve"> to follow. This has the added advantage that there is more knowledge within existing support teams for </w:t>
-      </w:r>
-      <w:proofErr w:type="spellStart"/>
-      <w:r>
-        <w:rPr>
-          <w:lang w:val="en-GB"/>
-        </w:rPr>
-        <w:t>Powershell</w:t>
-      </w:r>
-      <w:proofErr w:type="spellEnd"/>
-      <w:r>
-        <w:rPr>
-          <w:lang w:val="en-GB"/>
-        </w:rPr>
-        <w:t xml:space="preserve"> scripts than for the </w:t>
+        <w:t xml:space="preserve"> to follow. This has the added advantage that there is more knowledge within existing support teams for Powershell scripts than for the </w:t>
       </w:r>
       <w:r>
         <w:rPr>
@@ -325,40 +289,24 @@
           <w:lang w:val="en-GB"/>
         </w:rPr>
       </w:pPr>
-      <w:proofErr w:type="spellStart"/>
       <w:r>
         <w:rPr>
           <w:lang w:val="en-GB"/>
         </w:rPr>
         <w:t>Powershell</w:t>
       </w:r>
-      <w:proofErr w:type="spellEnd"/>
-    </w:p>
-    <w:p>
-      <w:pPr>
-        <w:rPr>
-          <w:lang w:val="en-GB"/>
-        </w:rPr>
-      </w:pPr>
-      <w:r>
-        <w:rPr>
-          <w:lang w:val="en-GB"/>
-        </w:rPr>
-        <w:t xml:space="preserve">The functionality is provided as a </w:t>
-      </w:r>
-      <w:proofErr w:type="spellStart"/>
-      <w:r>
-        <w:rPr>
-          <w:lang w:val="en-GB"/>
-        </w:rPr>
-        <w:t>Powershell</w:t>
-      </w:r>
-      <w:proofErr w:type="spellEnd"/>
-      <w:r>
-        <w:rPr>
-          <w:lang w:val="en-GB"/>
-        </w:rPr>
-        <w:t xml:space="preserve"> module, with a psm1 extension, and a</w:t>
+    </w:p>
+    <w:p>
+      <w:pPr>
+        <w:rPr>
+          <w:lang w:val="en-GB"/>
+        </w:rPr>
+      </w:pPr>
+      <w:r>
+        <w:rPr>
+          <w:lang w:val="en-GB"/>
+        </w:rPr>
+        <w:t>The functionality is provided as a Powershell module, with a psm1 extension, and a</w:t>
       </w:r>
       <w:r>
         <w:rPr>
@@ -385,32 +333,17 @@
           <w:lang w:val="en-GB"/>
         </w:rPr>
       </w:pPr>
-      <w:proofErr w:type="spellStart"/>
-      <w:r>
-        <w:rPr>
-          <w:lang w:val="en-GB"/>
-        </w:rPr>
-        <w:t>Powershell</w:t>
-      </w:r>
-      <w:proofErr w:type="spellEnd"/>
-      <w:r>
-        <w:rPr>
-          <w:lang w:val="en-GB"/>
-        </w:rPr>
-        <w:t xml:space="preserve"> will autoload modules that are located in directories</w:t>
-      </w:r>
-      <w:r>
-        <w:rPr>
-          <w:lang w:val="en-GB"/>
-        </w:rPr>
-        <w:t xml:space="preserve"> listed in the </w:t>
-      </w:r>
-      <w:proofErr w:type="spellStart"/>
-      <w:r>
-        <w:rPr>
-          <w:lang w:val="en-GB"/>
-        </w:rPr>
-        <w:t>PSModule</w:t>
+      <w:r>
+        <w:rPr>
+          <w:lang w:val="en-GB"/>
+        </w:rPr>
+        <w:t>Powershell will autoload modules that are located in directories</w:t>
+      </w:r>
+      <w:r>
+        <w:rPr>
+          <w:lang w:val="en-GB"/>
+        </w:rPr>
+        <w:t xml:space="preserve"> listed in the PSModule</w:t>
       </w:r>
       <w:r>
         <w:rPr>
@@ -418,7 +351,6 @@
         </w:rPr>
         <w:t>Path</w:t>
       </w:r>
-      <w:proofErr w:type="spellEnd"/>
       <w:r>
         <w:rPr>
           <w:lang w:val="en-GB"/>
@@ -429,16 +361,8 @@
         <w:rPr>
           <w:lang w:val="en-GB"/>
         </w:rPr>
-        <w:t>$</w:t>
-      </w:r>
-      <w:proofErr w:type="spellStart"/>
-      <w:r>
-        <w:rPr>
-          <w:lang w:val="en-GB"/>
-        </w:rPr>
-        <w:t>env:PSModulePath</w:t>
-      </w:r>
-      <w:proofErr w:type="spellEnd"/>
+        <w:t>$env:PSModulePath</w:t>
+      </w:r>
       <w:r>
         <w:rPr>
           <w:lang w:val="en-GB"/>
@@ -449,76 +373,20 @@
         <w:rPr>
           <w:lang w:val="en-GB"/>
         </w:rPr>
-        <w:t xml:space="preserve"> when a reference is made to a function from that module. This means that by using ‘</w:t>
-      </w:r>
-      <w:proofErr w:type="spellStart"/>
-      <w:r>
-        <w:rPr>
-          <w:lang w:val="en-GB"/>
-        </w:rPr>
-        <w:t>CDInterface</w:t>
-      </w:r>
-      <w:proofErr w:type="spellEnd"/>
-      <w:r>
-        <w:rPr>
-          <w:lang w:val="en-GB"/>
-        </w:rPr>
-        <w:t xml:space="preserve">’ in a session you trigger this autoload action and are able to use the command. </w:t>
-      </w:r>
-      <w:proofErr w:type="spellStart"/>
-      <w:r>
-        <w:rPr>
-          <w:lang w:val="en-GB"/>
-        </w:rPr>
-        <w:t>Powershell</w:t>
-      </w:r>
-      <w:proofErr w:type="spellEnd"/>
-      <w:r>
-        <w:rPr>
-          <w:lang w:val="en-GB"/>
-        </w:rPr>
-        <w:t xml:space="preserve"> refers to these kind of scripts as ‘</w:t>
-      </w:r>
-      <w:proofErr w:type="spellStart"/>
-      <w:r>
-        <w:rPr>
-          <w:lang w:val="en-GB"/>
-        </w:rPr>
-        <w:t>CmdLets</w:t>
-      </w:r>
-      <w:proofErr w:type="spellEnd"/>
-      <w:r>
-        <w:rPr>
-          <w:lang w:val="en-GB"/>
-        </w:rPr>
-        <w:t xml:space="preserve">’. </w:t>
-      </w:r>
-    </w:p>
-    <w:p>
-      <w:pPr>
-        <w:rPr>
-          <w:lang w:val="en-GB"/>
-        </w:rPr>
-      </w:pPr>
-      <w:r>
-        <w:rPr>
-          <w:lang w:val="en-GB"/>
-        </w:rPr>
-        <w:t xml:space="preserve">Modules for use by ‘All Users’ are located in C:\Program Files\Windows </w:t>
-      </w:r>
-      <w:proofErr w:type="spellStart"/>
-      <w:r>
-        <w:rPr>
-          <w:lang w:val="en-GB"/>
-        </w:rPr>
-        <w:t>Powershell</w:t>
-      </w:r>
-      <w:proofErr w:type="spellEnd"/>
-      <w:r>
-        <w:rPr>
-          <w:lang w:val="en-GB"/>
-        </w:rPr>
-        <w:t>\Modules</w:t>
+        <w:t xml:space="preserve"> when a reference is made to a function from that module. This means that by using ‘CDInterface’ in a session you trigger this autoload action and are able to use the command. Powershell refers to these kind of scripts as ‘CmdLets’. </w:t>
+      </w:r>
+    </w:p>
+    <w:p>
+      <w:pPr>
+        <w:rPr>
+          <w:lang w:val="en-GB"/>
+        </w:rPr>
+      </w:pPr>
+      <w:r>
+        <w:rPr>
+          <w:lang w:val="en-GB"/>
+        </w:rPr>
+        <w:t>Modules for use by ‘All Users’ are located in C:\Program Files\Windows Powershell\Modules</w:t>
       </w:r>
       <w:r>
         <w:rPr>
@@ -537,35 +405,7 @@
         <w:rPr>
           <w:lang w:val="en-GB"/>
         </w:rPr>
-        <w:t xml:space="preserve">By structuring the script in this way any calling applications don’t need to know the location of the script code to use it. It also means that the functionality is visible to </w:t>
-      </w:r>
-      <w:proofErr w:type="spellStart"/>
-      <w:r>
-        <w:rPr>
-          <w:lang w:val="en-GB"/>
-        </w:rPr>
-        <w:t>Powershell</w:t>
-      </w:r>
-      <w:proofErr w:type="spellEnd"/>
-      <w:r>
-        <w:rPr>
-          <w:lang w:val="en-GB"/>
-        </w:rPr>
-        <w:t xml:space="preserve"> functions such as ‘Get-Module -</w:t>
-      </w:r>
-      <w:proofErr w:type="spellStart"/>
-      <w:r>
-        <w:rPr>
-          <w:lang w:val="en-GB"/>
-        </w:rPr>
-        <w:t>ListAvailable</w:t>
-      </w:r>
-      <w:proofErr w:type="spellEnd"/>
-      <w:r>
-        <w:rPr>
-          <w:lang w:val="en-GB"/>
-        </w:rPr>
-        <w:t>’</w:t>
+        <w:t>By structuring the script in this way any calling applications don’t need to know the location of the script code to use it. It also means that the functionality is visible to Powershell functions such as ‘Get-Module -ListAvailable’</w:t>
       </w:r>
       <w:r>
         <w:rPr>
@@ -584,21 +424,7 @@
         <w:rPr>
           <w:lang w:val="en-GB"/>
         </w:rPr>
-        <w:t xml:space="preserve">New versions of the script can be released and deployed to servers, and </w:t>
-      </w:r>
-      <w:proofErr w:type="spellStart"/>
-      <w:r>
-        <w:rPr>
-          <w:lang w:val="en-GB"/>
-        </w:rPr>
-        <w:t>Powershell</w:t>
-      </w:r>
-      <w:proofErr w:type="spellEnd"/>
-      <w:r>
-        <w:rPr>
-          <w:lang w:val="en-GB"/>
-        </w:rPr>
-        <w:t xml:space="preserve"> will ensure users get the latest version via autoload.</w:t>
+        <w:t>New versions of the script can be released and deployed to servers, and Powershell will ensure users get the latest version via autoload.</w:t>
       </w:r>
     </w:p>
     <w:p>
@@ -618,16 +444,8 @@
         <w:rPr>
           <w:lang w:val="en-GB"/>
         </w:rPr>
-        <w:t xml:space="preserve">makes use of the built-in ’Write-Verbose’ </w:t>
-      </w:r>
-      <w:proofErr w:type="spellStart"/>
-      <w:r>
-        <w:rPr>
-          <w:lang w:val="en-GB"/>
-        </w:rPr>
-        <w:t>CmdLet</w:t>
-      </w:r>
-      <w:proofErr w:type="spellEnd"/>
+        <w:t>makes use of the built-in ’Write-Verbose’ CmdLet</w:t>
+      </w:r>
       <w:r>
         <w:rPr>
           <w:lang w:val="en-GB"/>
@@ -675,21 +493,7 @@
         <w:rPr>
           <w:lang w:val="en-GB"/>
         </w:rPr>
-        <w:t xml:space="preserve">arguments implemented by </w:t>
-      </w:r>
-      <w:proofErr w:type="spellStart"/>
-      <w:r>
-        <w:rPr>
-          <w:lang w:val="en-GB"/>
-        </w:rPr>
-        <w:t>Powershell</w:t>
-      </w:r>
-      <w:proofErr w:type="spellEnd"/>
-      <w:r>
-        <w:rPr>
-          <w:lang w:val="en-GB"/>
-        </w:rPr>
-        <w:t>.</w:t>
+        <w:t>arguments implemented by Powershell.</w:t>
       </w:r>
       <w:r>
         <w:rPr>
@@ -701,23 +505,8 @@
         <w:rPr>
           <w:lang w:val="en-GB"/>
         </w:rPr>
-        <w:t xml:space="preserve">The ‘Show-Command </w:t>
-      </w:r>
-      <w:proofErr w:type="spellStart"/>
-      <w:r>
-        <w:rPr>
-          <w:lang w:val="en-GB"/>
-        </w:rPr>
-        <w:t>CDInterface</w:t>
-      </w:r>
-      <w:proofErr w:type="spellEnd"/>
-      <w:r>
-        <w:rPr>
-          <w:lang w:val="en-GB"/>
-        </w:rPr>
-        <w:t xml:space="preserve">’ </w:t>
-      </w:r>
-      <w:proofErr w:type="spellStart"/>
+        <w:t xml:space="preserve">The ‘Show-Command CDInterface’ </w:t>
+      </w:r>
       <w:r>
         <w:rPr>
           <w:lang w:val="en-GB"/>
@@ -740,14 +529,7 @@
         <w:rPr>
           <w:lang w:val="en-GB"/>
         </w:rPr>
-        <w:t>et</w:t>
-      </w:r>
-      <w:proofErr w:type="spellEnd"/>
-      <w:r>
-        <w:rPr>
-          <w:lang w:val="en-GB"/>
-        </w:rPr>
-        <w:t xml:space="preserve"> brings up a </w:t>
+        <w:t xml:space="preserve">et brings up a </w:t>
       </w:r>
       <w:r>
         <w:rPr>
@@ -779,19 +561,11 @@
         </w:rPr>
         <w:t xml:space="preserve"> command line needed to run </w:t>
       </w:r>
-      <w:proofErr w:type="spellStart"/>
-      <w:r>
-        <w:rPr>
-          <w:lang w:val="en-GB"/>
-        </w:rPr>
-        <w:t>CDInterface</w:t>
-      </w:r>
-      <w:proofErr w:type="spellEnd"/>
-      <w:r>
-        <w:rPr>
-          <w:lang w:val="en-GB"/>
-        </w:rPr>
-        <w:t xml:space="preserve"> can then be c</w:t>
+      <w:r>
+        <w:rPr>
+          <w:lang w:val="en-GB"/>
+        </w:rPr>
+        <w:t>CDInterface can then be c</w:t>
       </w:r>
       <w:r>
         <w:rPr>
@@ -1420,21 +1194,7 @@
         <w:rPr>
           <w:lang w:val="en-GB"/>
         </w:rPr>
-        <w:t xml:space="preserve">The main logic for achieving this is implemented in the </w:t>
-      </w:r>
-      <w:proofErr w:type="spellStart"/>
-      <w:r>
-        <w:rPr>
-          <w:lang w:val="en-GB"/>
-        </w:rPr>
-        <w:t>CDInterface</w:t>
-      </w:r>
-      <w:proofErr w:type="spellEnd"/>
-      <w:r>
-        <w:rPr>
-          <w:lang w:val="en-GB"/>
-        </w:rPr>
-        <w:t xml:space="preserve"> function. The script also contains a few small additional functions to group together logic and keep the flow within the main function clearer.</w:t>
+        <w:t>The main logic for achieving this is implemented in the CDInterface function. The script also contains a few small additional functions to group together logic and keep the flow within the main function clearer.</w:t>
       </w:r>
       <w:r>
         <w:rPr>
@@ -1607,7 +1367,7 @@
               <w:rPr>
                 <w:lang w:val="en-GB"/>
               </w:rPr>
-              <w:t>Get-version</w:t>
+              <w:t>Write-Log</w:t>
             </w:r>
           </w:p>
         </w:tc>
@@ -1625,7 +1385,7 @@
               <w:rPr>
                 <w:lang w:val="en-GB"/>
               </w:rPr>
-              <w:t>Returns the version of the script</w:t>
+              <w:t>Writes to the Windows EventLog</w:t>
             </w:r>
           </w:p>
         </w:tc>
@@ -1641,14 +1401,12 @@
                 <w:lang w:val="en-GB"/>
               </w:rPr>
             </w:pPr>
-            <w:proofErr w:type="spellStart"/>
             <w:r>
               <w:rPr>
                 <w:lang w:val="en-GB"/>
               </w:rPr>
-              <w:t>CDInterface</w:t>
-            </w:r>
-            <w:proofErr w:type="spellEnd"/>
+              <w:t>Get-version</w:t>
+            </w:r>
           </w:p>
         </w:tc>
         <w:tc>
@@ -1665,6 +1423,44 @@
               <w:rPr>
                 <w:lang w:val="en-GB"/>
               </w:rPr>
+              <w:t>Returns the version of the script</w:t>
+            </w:r>
+          </w:p>
+        </w:tc>
+      </w:tr>
+      <w:tr>
+        <w:tc>
+          <w:tcPr>
+            <w:tcW w:w="3116" w:type="dxa"/>
+          </w:tcPr>
+          <w:p>
+            <w:pPr>
+              <w:rPr>
+                <w:lang w:val="en-GB"/>
+              </w:rPr>
+            </w:pPr>
+            <w:r>
+              <w:rPr>
+                <w:lang w:val="en-GB"/>
+              </w:rPr>
+              <w:t>CDInterface</w:t>
+            </w:r>
+          </w:p>
+        </w:tc>
+        <w:tc>
+          <w:tcPr>
+            <w:tcW w:w="3117" w:type="dxa"/>
+          </w:tcPr>
+          <w:p>
+            <w:pPr>
+              <w:rPr>
+                <w:lang w:val="en-GB"/>
+              </w:rPr>
+            </w:pPr>
+            <w:r>
+              <w:rPr>
+                <w:lang w:val="en-GB"/>
+              </w:rPr>
               <w:t>The main function</w:t>
             </w:r>
           </w:p>
@@ -1690,33 +1486,17 @@
         </w:rPr>
         <w:t xml:space="preserve">The </w:t>
       </w:r>
-      <w:proofErr w:type="spellStart"/>
       <w:r>
         <w:rPr>
           <w:lang w:val="en-GB"/>
         </w:rPr>
         <w:t>CDInterface</w:t>
       </w:r>
-      <w:proofErr w:type="spellEnd"/>
-      <w:r>
-        <w:rPr>
-          <w:lang w:val="en-GB"/>
-        </w:rPr>
-        <w:t xml:space="preserve"> function is exported from the script, which makes it available to use in a </w:t>
-      </w:r>
-      <w:proofErr w:type="spellStart"/>
-      <w:r>
-        <w:rPr>
-          <w:lang w:val="en-GB"/>
-        </w:rPr>
-        <w:t>Powershell</w:t>
-      </w:r>
-      <w:proofErr w:type="spellEnd"/>
-      <w:r>
-        <w:rPr>
-          <w:lang w:val="en-GB"/>
-        </w:rPr>
-        <w:t xml:space="preserve"> session.</w:t>
+      <w:r>
+        <w:rPr>
+          <w:lang w:val="en-GB"/>
+        </w:rPr>
+        <w:t xml:space="preserve"> function is exported from the script, which makes it available to use in a Powershell session.</w:t>
       </w:r>
     </w:p>
     <w:p>
@@ -1853,19 +1633,11 @@
           <w:lang w:val="en-GB"/>
         </w:rPr>
       </w:pPr>
-      <w:proofErr w:type="spellStart"/>
-      <w:r>
-        <w:rPr>
-          <w:lang w:val="en-GB"/>
-        </w:rPr>
-        <w:t>Powershell</w:t>
-      </w:r>
-      <w:proofErr w:type="spellEnd"/>
-      <w:r>
-        <w:rPr>
-          <w:lang w:val="en-GB"/>
-        </w:rPr>
-        <w:t xml:space="preserve"> can also detect errors</w:t>
+      <w:r>
+        <w:rPr>
+          <w:lang w:val="en-GB"/>
+        </w:rPr>
+        <w:t>Powershell can also detect errors</w:t>
       </w:r>
       <w:r>
         <w:rPr>
@@ -1901,21 +1673,7 @@
         <w:rPr>
           <w:lang w:val="en-GB"/>
         </w:rPr>
-        <w:t xml:space="preserve"> but user data entry errors can generate native </w:t>
-      </w:r>
-      <w:proofErr w:type="spellStart"/>
-      <w:r>
-        <w:rPr>
-          <w:lang w:val="en-GB"/>
-        </w:rPr>
-        <w:t>Powershell</w:t>
-      </w:r>
-      <w:proofErr w:type="spellEnd"/>
-      <w:r>
-        <w:rPr>
-          <w:lang w:val="en-GB"/>
-        </w:rPr>
-        <w:t xml:space="preserve"> output.</w:t>
+        <w:t xml:space="preserve"> but user data entry errors can generate native Powershell output.</w:t>
       </w:r>
     </w:p>
     <w:p>
@@ -1982,19 +1740,11 @@
           <w:lang w:val="en-GB"/>
         </w:rPr>
       </w:pPr>
-      <w:proofErr w:type="spellStart"/>
-      <w:r>
-        <w:rPr>
-          <w:lang w:val="en-GB"/>
-        </w:rPr>
-        <w:t>Powershell</w:t>
-      </w:r>
-      <w:proofErr w:type="spellEnd"/>
-      <w:r>
-        <w:rPr>
-          <w:lang w:val="en-GB"/>
-        </w:rPr>
-        <w:t xml:space="preserve"> provides good support for command line arguments. Two main ways are used to collect user input, Switches and Variables.</w:t>
+      <w:r>
+        <w:rPr>
+          <w:lang w:val="en-GB"/>
+        </w:rPr>
+        <w:t>Powershell provides good support for command line arguments. Two main ways are used to collect user input, Switches and Variables.</w:t>
       </w:r>
     </w:p>
     <w:p>
@@ -2018,33 +1768,12 @@
         </w:numPr>
       </w:pPr>
       <w:r>
-        <w:t>Variables – Variable arguments must always have a value. E.g. -</w:t>
-      </w:r>
-      <w:proofErr w:type="spellStart"/>
-      <w:r>
-        <w:t>cdlabel</w:t>
-      </w:r>
-      <w:proofErr w:type="spellEnd"/>
-      <w:r>
-        <w:t xml:space="preserve"> “</w:t>
-      </w:r>
-      <w:proofErr w:type="spellStart"/>
-      <w:r>
-        <w:t>myLabel</w:t>
-      </w:r>
-      <w:proofErr w:type="spellEnd"/>
-      <w:r>
-        <w:t>”</w:t>
-      </w:r>
-    </w:p>
-    <w:p>
-      <w:proofErr w:type="spellStart"/>
-      <w:r>
-        <w:t>Powershell</w:t>
-      </w:r>
-      <w:proofErr w:type="spellEnd"/>
-      <w:r>
-        <w:t xml:space="preserve"> itself handles validation of these arguments </w:t>
+        <w:t>Variables – Variable arguments must always have a value. E.g. -cdlabel “myLabel”</w:t>
+      </w:r>
+    </w:p>
+    <w:p>
+      <w:r>
+        <w:t xml:space="preserve">Powershell itself handles validation of these arguments </w:t>
       </w:r>
       <w:r>
         <w:t xml:space="preserve">based on the way they are </w:t>
@@ -2073,23 +1802,7 @@
         <w:t>,</w:t>
       </w:r>
       <w:r>
-        <w:t xml:space="preserve"> that the script handles itself. This is that when the user specifies the -</w:t>
-      </w:r>
-      <w:proofErr w:type="spellStart"/>
-      <w:r>
-        <w:t>writetomedia</w:t>
-      </w:r>
-      <w:proofErr w:type="spellEnd"/>
-      <w:r>
-        <w:t xml:space="preserve"> argument they must also specify a -</w:t>
-      </w:r>
-      <w:proofErr w:type="spellStart"/>
-      <w:r>
-        <w:t>cdlabel</w:t>
-      </w:r>
-      <w:proofErr w:type="spellEnd"/>
-      <w:r>
-        <w:t xml:space="preserve"> argument.</w:t>
+        <w:t xml:space="preserve"> that the script handles itself. This is that when the user specifies the -writetomedia argument they must also specify a -cdlabel argument.</w:t>
       </w:r>
     </w:p>
     <w:p>
@@ -2216,13 +1929,8 @@
           </w:tcPr>
           <w:p>
             <w:r>
-              <w:t>-</w:t>
-            </w:r>
-            <w:proofErr w:type="spellStart"/>
-            <w:r>
-              <w:t>getdrivestate</w:t>
-            </w:r>
-            <w:proofErr w:type="spellEnd"/>
+              <w:t>-getdrivestate</w:t>
+            </w:r>
           </w:p>
         </w:tc>
         <w:tc>
@@ -2231,13 +1939,8 @@
           </w:tcPr>
           <w:p>
             <w:r>
-              <w:t>-</w:t>
-            </w:r>
-            <w:proofErr w:type="spellStart"/>
-            <w:r>
-              <w:t>recorderIndex</w:t>
-            </w:r>
-            <w:proofErr w:type="spellEnd"/>
+              <w:t>-recorderIndex</w:t>
+            </w:r>
           </w:p>
         </w:tc>
         <w:tc>
@@ -2258,6 +1961,7 @@
           </w:tcPr>
           <w:p>
             <w:r>
+              <w:lastRenderedPageBreak/>
               <w:t>Copy to Media</w:t>
             </w:r>
           </w:p>
@@ -2268,13 +1972,8 @@
           </w:tcPr>
           <w:p>
             <w:r>
-              <w:t>-</w:t>
-            </w:r>
-            <w:proofErr w:type="spellStart"/>
-            <w:r>
-              <w:t>writetomedia</w:t>
-            </w:r>
-            <w:proofErr w:type="spellEnd"/>
+              <w:t>-writetomedia</w:t>
+            </w:r>
           </w:p>
         </w:tc>
         <w:tc>
@@ -2283,23 +1982,13 @@
           </w:tcPr>
           <w:p>
             <w:r>
-              <w:t>-</w:t>
-            </w:r>
-            <w:proofErr w:type="spellStart"/>
-            <w:r>
-              <w:t>cdlabel</w:t>
-            </w:r>
-            <w:proofErr w:type="spellEnd"/>
-          </w:p>
-          <w:p>
-            <w:r>
-              <w:t>-</w:t>
-            </w:r>
-            <w:proofErr w:type="spellStart"/>
-            <w:r>
-              <w:t>recorderIndex</w:t>
-            </w:r>
-            <w:proofErr w:type="spellEnd"/>
+              <w:t>-cdlabel</w:t>
+            </w:r>
+          </w:p>
+          <w:p>
+            <w:r>
+              <w:t>-recorderIndex</w:t>
+            </w:r>
           </w:p>
         </w:tc>
         <w:tc>
@@ -2316,7 +2005,6 @@
           </w:tcPr>
           <w:p>
             <w:r>
-              <w:lastRenderedPageBreak/>
               <w:t>Drive Letter</w:t>
             </w:r>
           </w:p>
@@ -2327,13 +2015,8 @@
           </w:tcPr>
           <w:p>
             <w:r>
-              <w:t>-</w:t>
-            </w:r>
-            <w:proofErr w:type="spellStart"/>
-            <w:r>
-              <w:t>driveletter</w:t>
-            </w:r>
-            <w:proofErr w:type="spellEnd"/>
+              <w:t>-driveletter</w:t>
+            </w:r>
           </w:p>
         </w:tc>
         <w:tc>
@@ -2342,13 +2025,8 @@
           </w:tcPr>
           <w:p>
             <w:r>
-              <w:t>-</w:t>
-            </w:r>
-            <w:proofErr w:type="spellStart"/>
-            <w:r>
-              <w:t>recorderIndex</w:t>
-            </w:r>
-            <w:proofErr w:type="spellEnd"/>
+              <w:t>-recorderIndex</w:t>
+            </w:r>
           </w:p>
         </w:tc>
         <w:tc>
@@ -2458,13 +2136,8 @@
           </w:tcPr>
           <w:p>
             <w:r>
-              <w:t>-</w:t>
-            </w:r>
-            <w:proofErr w:type="spellStart"/>
-            <w:r>
-              <w:t>getmediatype</w:t>
-            </w:r>
-            <w:proofErr w:type="spellEnd"/>
+              <w:t>-getmediatype</w:t>
+            </w:r>
           </w:p>
         </w:tc>
         <w:tc>
@@ -2473,13 +2146,8 @@
           </w:tcPr>
           <w:p>
             <w:r>
-              <w:t>-</w:t>
-            </w:r>
-            <w:proofErr w:type="spellStart"/>
-            <w:r>
-              <w:t>recorderIndex</w:t>
-            </w:r>
-            <w:proofErr w:type="spellEnd"/>
+              <w:t>-recorderIndex</w:t>
+            </w:r>
           </w:p>
         </w:tc>
         <w:tc>
@@ -2510,13 +2178,8 @@
           </w:tcPr>
           <w:p>
             <w:r>
-              <w:t>-</w:t>
-            </w:r>
-            <w:proofErr w:type="spellStart"/>
-            <w:r>
-              <w:t>getmediatypelist</w:t>
-            </w:r>
-            <w:proofErr w:type="spellEnd"/>
+              <w:t>-getmediatypelist</w:t>
+            </w:r>
           </w:p>
         </w:tc>
         <w:tc>
@@ -2591,13 +2254,8 @@
           </w:tcPr>
           <w:p>
             <w:r>
-              <w:t>-</w:t>
-            </w:r>
-            <w:proofErr w:type="spellStart"/>
-            <w:r>
-              <w:t>driveletter</w:t>
-            </w:r>
-            <w:proofErr w:type="spellEnd"/>
+              <w:t>-driveletter</w:t>
+            </w:r>
           </w:p>
         </w:tc>
         <w:tc>
@@ -2606,13 +2264,8 @@
           </w:tcPr>
           <w:p>
             <w:r>
-              <w:t>-</w:t>
-            </w:r>
-            <w:proofErr w:type="spellStart"/>
-            <w:r>
-              <w:t>recorderIndex</w:t>
-            </w:r>
-            <w:proofErr w:type="spellEnd"/>
+              <w:t>-recorderIndex</w:t>
+            </w:r>
           </w:p>
         </w:tc>
         <w:tc>
@@ -2718,13 +2371,8 @@
           </w:tcPr>
           <w:p>
             <w:r>
-              <w:t>-</w:t>
-            </w:r>
-            <w:proofErr w:type="spellStart"/>
-            <w:r>
-              <w:t>cdlabel</w:t>
-            </w:r>
-            <w:proofErr w:type="spellEnd"/>
+              <w:t>-cdlabel</w:t>
+            </w:r>
           </w:p>
         </w:tc>
         <w:tc>
@@ -2733,13 +2381,8 @@
           </w:tcPr>
           <w:p>
             <w:r>
-              <w:t>-</w:t>
-            </w:r>
-            <w:proofErr w:type="spellStart"/>
-            <w:r>
-              <w:t>writetomedia</w:t>
-            </w:r>
-            <w:proofErr w:type="spellEnd"/>
+              <w:t>-writetomedia</w:t>
+            </w:r>
           </w:p>
         </w:tc>
         <w:tc>
@@ -2829,13 +2472,8 @@
           </w:tcPr>
           <w:p>
             <w:r>
-              <w:t>-</w:t>
-            </w:r>
-            <w:proofErr w:type="spellStart"/>
-            <w:r>
-              <w:t>onlysingleline</w:t>
-            </w:r>
-            <w:proofErr w:type="spellEnd"/>
+              <w:t>-onlysingleline</w:t>
+            </w:r>
           </w:p>
         </w:tc>
         <w:tc>
@@ -2889,26 +2527,18 @@
         <w:t xml:space="preserve">The arguments passed in to the script, are defined in the param() </w:t>
       </w:r>
       <w:r>
-        <w:t xml:space="preserve">variable. </w:t>
-      </w:r>
-      <w:proofErr w:type="spellStart"/>
-      <w:r>
-        <w:t>Powershell</w:t>
-      </w:r>
-      <w:proofErr w:type="spellEnd"/>
+        <w:t xml:space="preserve">variable. Powershell </w:t>
+      </w:r>
+      <w:r>
+        <w:t>set</w:t>
+      </w:r>
+      <w:r>
+        <w:t>s</w:t>
+      </w:r>
       <w:r>
         <w:t xml:space="preserve"> </w:t>
       </w:r>
       <w:r>
-        <w:t>set</w:t>
-      </w:r>
-      <w:r>
-        <w:t>s</w:t>
-      </w:r>
-      <w:r>
-        <w:t xml:space="preserve"> </w:t>
-      </w:r>
-      <w:r>
         <w:t xml:space="preserve">these </w:t>
       </w:r>
       <w:r>
@@ -2977,13 +2607,8 @@
     </w:p>
     <w:p>
       <w:r>
-        <w:t>A parameter defined as a [string], for example $</w:t>
-      </w:r>
-      <w:proofErr w:type="spellStart"/>
-      <w:r>
-        <w:t>cdlabel</w:t>
-      </w:r>
-      <w:proofErr w:type="spellEnd"/>
+        <w:t>A parameter defined as a [string], for example $cdlabel</w:t>
+      </w:r>
       <w:r>
         <w:t xml:space="preserve">, </w:t>
       </w:r>
@@ -2991,59 +2616,19 @@
         <w:t>would set</w:t>
       </w:r>
       <w:r>
-        <w:t xml:space="preserve"> the $</w:t>
-      </w:r>
-      <w:proofErr w:type="spellStart"/>
-      <w:r>
-        <w:t>cdlabel</w:t>
-      </w:r>
-      <w:proofErr w:type="spellEnd"/>
-      <w:r>
-        <w:t xml:space="preserve"> variable to the value provided after the corresponding argument (-</w:t>
-      </w:r>
-      <w:proofErr w:type="spellStart"/>
-      <w:r>
-        <w:t>cdlabel</w:t>
-      </w:r>
-      <w:proofErr w:type="spellEnd"/>
-      <w:r>
-        <w:t xml:space="preserve"> “</w:t>
-      </w:r>
-      <w:proofErr w:type="spellStart"/>
-      <w:r>
-        <w:t>MyLabel</w:t>
-      </w:r>
-      <w:proofErr w:type="spellEnd"/>
-      <w:r>
-        <w:t>”)</w:t>
+        <w:t xml:space="preserve"> the $cdlabel variable to the value provided after the corresponding argument (-cdlabel “MyLabel”)</w:t>
       </w:r>
       <w:r>
         <w:t>. If the value is not present</w:t>
       </w:r>
       <w:r>
-        <w:t xml:space="preserve"> </w:t>
-      </w:r>
-      <w:proofErr w:type="spellStart"/>
-      <w:r>
-        <w:t>Powershell</w:t>
-      </w:r>
-      <w:proofErr w:type="spellEnd"/>
-      <w:r>
-        <w:t xml:space="preserve"> will generate an error. </w:t>
+        <w:t xml:space="preserve"> Powershell will generate an error. </w:t>
       </w:r>
       <w:r>
         <w:t xml:space="preserve">The variable is $false if the argument </w:t>
       </w:r>
       <w:r>
-        <w:t>(-</w:t>
-      </w:r>
-      <w:proofErr w:type="spellStart"/>
-      <w:r>
-        <w:t>cdlabel</w:t>
-      </w:r>
-      <w:proofErr w:type="spellEnd"/>
-      <w:r>
-        <w:t xml:space="preserve">) </w:t>
+        <w:t xml:space="preserve">(-cdlabel) </w:t>
       </w:r>
       <w:r>
         <w:t>is not provided</w:t>
@@ -3062,15 +2647,7 @@
     </w:p>
     <w:p>
       <w:r>
-        <w:t xml:space="preserve">The module includes a settings file, </w:t>
-      </w:r>
-      <w:proofErr w:type="spellStart"/>
-      <w:r>
-        <w:t>CDInterfaceModuleSettings.json</w:t>
-      </w:r>
-      <w:proofErr w:type="spellEnd"/>
-      <w:r>
-        <w:t xml:space="preserve">. </w:t>
+        <w:t xml:space="preserve">The module includes a settings file, CDInterfaceModuleSettings.json. </w:t>
       </w:r>
       <w:r>
         <w:t xml:space="preserve">This </w:t>
@@ -3128,11 +2705,9 @@
             <w:tcW w:w="3116" w:type="dxa"/>
           </w:tcPr>
           <w:p>
-            <w:proofErr w:type="spellStart"/>
             <w:r>
               <w:t>sizeOfSector</w:t>
             </w:r>
-            <w:proofErr w:type="spellEnd"/>
           </w:p>
         </w:tc>
         <w:tc>
@@ -3162,11 +2737,9 @@
             <w:tcW w:w="3116" w:type="dxa"/>
           </w:tcPr>
           <w:p>
-            <w:proofErr w:type="spellStart"/>
             <w:r>
               <w:t>recorderIndex</w:t>
             </w:r>
-            <w:proofErr w:type="spellEnd"/>
           </w:p>
         </w:tc>
         <w:tc>
@@ -3207,15 +2780,7 @@
           </w:tcPr>
           <w:p>
             <w:r>
-              <w:t xml:space="preserve">If true </w:t>
-            </w:r>
-            <w:proofErr w:type="spellStart"/>
-            <w:r>
-              <w:t>CDInterface</w:t>
-            </w:r>
-            <w:proofErr w:type="spellEnd"/>
-            <w:r>
-              <w:t xml:space="preserve"> runs in Production mode. CDRs only.</w:t>
+              <w:t>If true CDInterface runs in Production mode. CDRs only.</w:t>
             </w:r>
           </w:p>
         </w:tc>
@@ -3236,11 +2801,10 @@
             <w:tcW w:w="3116" w:type="dxa"/>
           </w:tcPr>
           <w:p>
-            <w:proofErr w:type="spellStart"/>
-            <w:r>
+            <w:r>
+              <w:lastRenderedPageBreak/>
               <w:t>mediaTypeForProduction</w:t>
             </w:r>
-            <w:proofErr w:type="spellEnd"/>
           </w:p>
         </w:tc>
         <w:tc>
@@ -3270,12 +2834,9 @@
             <w:tcW w:w="3116" w:type="dxa"/>
           </w:tcPr>
           <w:p>
-            <w:proofErr w:type="spellStart"/>
-            <w:r>
-              <w:lastRenderedPageBreak/>
+            <w:r>
               <w:t>noCloseMedia</w:t>
             </w:r>
-            <w:proofErr w:type="spellEnd"/>
           </w:p>
         </w:tc>
         <w:tc>
@@ -3305,11 +2866,9 @@
             <w:tcW w:w="3116" w:type="dxa"/>
           </w:tcPr>
           <w:p>
-            <w:proofErr w:type="spellStart"/>
             <w:r>
               <w:t>noEjectMediaAfterWrite</w:t>
             </w:r>
-            <w:proofErr w:type="spellEnd"/>
           </w:p>
         </w:tc>
         <w:tc>
@@ -3394,15 +2953,7 @@
         <w:t xml:space="preserve">The execution </w:t>
       </w:r>
       <w:r>
-        <w:t xml:space="preserve">of the </w:t>
-      </w:r>
-      <w:proofErr w:type="spellStart"/>
-      <w:r>
-        <w:t>CDInterface</w:t>
-      </w:r>
-      <w:proofErr w:type="spellEnd"/>
-      <w:r>
-        <w:t xml:space="preserve"> function </w:t>
+        <w:t xml:space="preserve">of the CDInterface function </w:t>
       </w:r>
       <w:r>
         <w:t>begins by setting up the parameters</w:t>
@@ -3424,15 +2975,7 @@
     </w:p>
     <w:p>
       <w:r>
-        <w:t xml:space="preserve">If </w:t>
-      </w:r>
-      <w:proofErr w:type="spellStart"/>
-      <w:r>
-        <w:t>CDInterface</w:t>
-      </w:r>
-      <w:proofErr w:type="spellEnd"/>
-      <w:r>
-        <w:t xml:space="preserve"> </w:t>
+        <w:t xml:space="preserve">If CDInterface </w:t>
       </w:r>
       <w:r>
         <w:t>has been</w:t>
@@ -3503,13 +3046,8 @@
       <w:r>
         <w:t xml:space="preserve">If </w:t>
       </w:r>
-      <w:proofErr w:type="spellStart"/>
-      <w:r>
-        <w:t>CDInterface</w:t>
-      </w:r>
-      <w:proofErr w:type="spellEnd"/>
-      <w:r>
-        <w:t xml:space="preserve"> </w:t>
+      <w:r>
+        <w:t xml:space="preserve">CDInterface </w:t>
       </w:r>
       <w:r>
         <w:t xml:space="preserve">is invoked </w:t>
@@ -3628,23 +3166,7 @@
         </w:rPr>
       </w:pPr>
       <w:r>
-        <w:t xml:space="preserve">If </w:t>
-      </w:r>
-      <w:proofErr w:type="spellStart"/>
-      <w:r>
-        <w:t>CDInterface</w:t>
-      </w:r>
-      <w:proofErr w:type="spellEnd"/>
-      <w:r>
-        <w:t xml:space="preserve"> is invoked with the -</w:t>
-      </w:r>
-      <w:proofErr w:type="spellStart"/>
-      <w:r>
-        <w:t>getmediatypelist</w:t>
-      </w:r>
-      <w:proofErr w:type="spellEnd"/>
-      <w:r>
-        <w:t xml:space="preserve"> argument, then the script outputs the list of media types supported. This Action is intended to </w:t>
+        <w:t xml:space="preserve">If CDInterface is invoked with the -getmediatypelist argument, then the script outputs the list of media types supported. This Action is intended to </w:t>
       </w:r>
       <w:r>
         <w:rPr>
@@ -3704,21 +3226,7 @@
         <w:rPr>
           <w:lang w:val="en-GB"/>
         </w:rPr>
-        <w:t xml:space="preserve">set the </w:t>
-      </w:r>
-      <w:proofErr w:type="spellStart"/>
-      <w:r>
-        <w:rPr>
-          <w:lang w:val="en-GB"/>
-        </w:rPr>
-        <w:t>mediaTypeForProduction</w:t>
-      </w:r>
-      <w:proofErr w:type="spellEnd"/>
-      <w:r>
-        <w:rPr>
-          <w:lang w:val="en-GB"/>
-        </w:rPr>
-        <w:t xml:space="preserve"> setting</w:t>
+        <w:t>set the mediaTypeForProduction setting</w:t>
       </w:r>
       <w:r>
         <w:rPr>
@@ -3999,33 +3507,20 @@
         </w:rPr>
       </w:pPr>
       <w:r>
-        <w:t xml:space="preserve">The script </w:t>
-      </w:r>
-      <w:proofErr w:type="spellStart"/>
-      <w:r>
-        <w:t>i</w:t>
-      </w:r>
-      <w:r>
-        <w:rPr>
-          <w:lang w:val="en-GB"/>
-        </w:rPr>
-        <w:t>nitializes</w:t>
-      </w:r>
-      <w:proofErr w:type="spellEnd"/>
-      <w:r>
-        <w:rPr>
-          <w:lang w:val="en-GB"/>
-        </w:rPr>
-        <w:t xml:space="preserve"> the object by calling the </w:t>
-      </w:r>
-      <w:proofErr w:type="spellStart"/>
+        <w:t>The script i</w:t>
+      </w:r>
+      <w:r>
+        <w:rPr>
+          <w:lang w:val="en-GB"/>
+        </w:rPr>
+        <w:t xml:space="preserve">nitializes the object by calling the </w:t>
+      </w:r>
       <w:r>
         <w:rPr>
           <w:lang w:val="en-GB"/>
         </w:rPr>
         <w:t>InitializeDiscRecorder</w:t>
       </w:r>
-      <w:proofErr w:type="spellEnd"/>
       <w:r>
         <w:rPr>
           <w:lang w:val="en-GB"/>
@@ -4070,31 +3565,7 @@
     </w:p>
     <w:p>
       <w:r>
-        <w:t xml:space="preserve">The </w:t>
-      </w:r>
-      <w:proofErr w:type="spellStart"/>
-      <w:r>
-        <w:t>VendorId</w:t>
-      </w:r>
-      <w:proofErr w:type="spellEnd"/>
-      <w:r>
-        <w:t xml:space="preserve">, </w:t>
-      </w:r>
-      <w:proofErr w:type="spellStart"/>
-      <w:r>
-        <w:t>ProductId</w:t>
-      </w:r>
-      <w:proofErr w:type="spellEnd"/>
-      <w:r>
-        <w:t xml:space="preserve"> and </w:t>
-      </w:r>
-      <w:proofErr w:type="spellStart"/>
-      <w:r>
-        <w:t>VolumePathNames</w:t>
-      </w:r>
-      <w:proofErr w:type="spellEnd"/>
-      <w:r>
-        <w:t xml:space="preserve"> properties</w:t>
+        <w:t>The VendorId, ProductId and VolumePathNames properties</w:t>
       </w:r>
       <w:r>
         <w:t xml:space="preserve"> of the recorder object, </w:t>
@@ -4167,21 +3638,7 @@
         <w:rPr>
           <w:lang w:val="en-GB"/>
         </w:rPr>
-        <w:t>The purpose of the list option is to let the user select a particular drive to work with on other actions. The first field in the line (in the example 0 or 1) would be passed in using the -</w:t>
-      </w:r>
-      <w:proofErr w:type="spellStart"/>
-      <w:r>
-        <w:rPr>
-          <w:lang w:val="en-GB"/>
-        </w:rPr>
-        <w:t>recorderIndex</w:t>
-      </w:r>
-      <w:proofErr w:type="spellEnd"/>
-      <w:r>
-        <w:rPr>
-          <w:lang w:val="en-GB"/>
-        </w:rPr>
-        <w:t xml:space="preserve"> option</w:t>
+        <w:t>The purpose of the list option is to let the user select a particular drive to work with on other actions. The first field in the line (in the example 0 or 1) would be passed in using the -recorderIndex option</w:t>
       </w:r>
       <w:r>
         <w:rPr>
@@ -4230,21 +3687,7 @@
         <w:rPr>
           <w:lang w:val="en-GB"/>
         </w:rPr>
-        <w:t xml:space="preserve">. This is controlled by the </w:t>
-      </w:r>
-      <w:proofErr w:type="spellStart"/>
-      <w:r>
-        <w:rPr>
-          <w:lang w:val="en-GB"/>
-        </w:rPr>
-        <w:t>recorderIndex</w:t>
-      </w:r>
-      <w:proofErr w:type="spellEnd"/>
-      <w:r>
-        <w:rPr>
-          <w:lang w:val="en-GB"/>
-        </w:rPr>
-        <w:t xml:space="preserve"> setting, which defaults to 0.</w:t>
+        <w:t>. This is controlled by the recorderIndex setting, which defaults to 0.</w:t>
       </w:r>
     </w:p>
     <w:p>
@@ -4263,27 +3706,13 @@
         <w:rPr>
           <w:lang w:val="en-GB"/>
         </w:rPr>
-        <w:t xml:space="preserve">etting </w:t>
-      </w:r>
-      <w:proofErr w:type="spellStart"/>
-      <w:r>
-        <w:rPr>
-          <w:lang w:val="en-GB"/>
-        </w:rPr>
-        <w:t>recorderI</w:t>
-      </w:r>
-      <w:r>
-        <w:rPr>
-          <w:lang w:val="en-GB"/>
-        </w:rPr>
-        <w:t>ndex</w:t>
-      </w:r>
-      <w:proofErr w:type="spellEnd"/>
-      <w:r>
-        <w:rPr>
-          <w:lang w:val="en-GB"/>
-        </w:rPr>
-        <w:t xml:space="preserve"> </w:t>
+        <w:t>etting recorderI</w:t>
+      </w:r>
+      <w:r>
+        <w:rPr>
+          <w:lang w:val="en-GB"/>
+        </w:rPr>
+        <w:t xml:space="preserve">ndex </w:t>
       </w:r>
       <w:r>
         <w:rPr>
@@ -4332,15 +3761,7 @@
         </w:rPr>
       </w:pPr>
       <w:r>
-        <w:t>This Action is specified with the -</w:t>
-      </w:r>
-      <w:proofErr w:type="spellStart"/>
-      <w:r>
-        <w:t>ejecttray</w:t>
-      </w:r>
-      <w:proofErr w:type="spellEnd"/>
-      <w:r>
-        <w:t xml:space="preserve"> argument. </w:t>
+        <w:t xml:space="preserve">This Action is specified with the -ejecttray argument. </w:t>
       </w:r>
       <w:r>
         <w:t>The script has control of the drive</w:t>
@@ -4471,21 +3892,7 @@
         <w:rPr>
           <w:lang w:val="en-GB"/>
         </w:rPr>
-        <w:t xml:space="preserve">by calling its </w:t>
-      </w:r>
-      <w:proofErr w:type="spellStart"/>
-      <w:r>
-        <w:rPr>
-          <w:lang w:val="en-GB"/>
-        </w:rPr>
-        <w:t>EjectTray</w:t>
-      </w:r>
-      <w:proofErr w:type="spellEnd"/>
-      <w:r>
-        <w:rPr>
-          <w:lang w:val="en-GB"/>
-        </w:rPr>
-        <w:t>() method</w:t>
+        <w:t>by calling its EjectTray() method</w:t>
       </w:r>
       <w:r>
         <w:rPr>
@@ -4589,15 +3996,7 @@
     </w:p>
     <w:p>
       <w:r>
-        <w:t>This Action is specified with the -</w:t>
-      </w:r>
-      <w:proofErr w:type="spellStart"/>
-      <w:r>
-        <w:t>driveletter</w:t>
-      </w:r>
-      <w:proofErr w:type="spellEnd"/>
-      <w:r>
-        <w:t xml:space="preserve"> argument. </w:t>
+        <w:t xml:space="preserve">This Action is specified with the -driveletter argument. </w:t>
       </w:r>
     </w:p>
     <w:p>
@@ -4647,21 +4046,7 @@
         <w:rPr>
           <w:lang w:val="en-GB"/>
         </w:rPr>
-        <w:t xml:space="preserve"> mapping is provided by </w:t>
-      </w:r>
-      <w:proofErr w:type="spellStart"/>
-      <w:r>
-        <w:rPr>
-          <w:lang w:val="en-GB"/>
-        </w:rPr>
-        <w:t>VolumePathNames</w:t>
-      </w:r>
-      <w:proofErr w:type="spellEnd"/>
-      <w:r>
-        <w:rPr>
-          <w:lang w:val="en-GB"/>
-        </w:rPr>
-        <w:t xml:space="preserve"> property of the recorder object. </w:t>
+        <w:t xml:space="preserve"> mapping is provided by VolumePathNames property of the recorder object. </w:t>
       </w:r>
     </w:p>
     <w:p>
@@ -4785,15 +4170,7 @@
     </w:p>
     <w:p>
       <w:r>
-        <w:t>This Action is specified with the -</w:t>
-      </w:r>
-      <w:proofErr w:type="spellStart"/>
-      <w:r>
-        <w:t>getmediatype</w:t>
-      </w:r>
-      <w:proofErr w:type="spellEnd"/>
-      <w:r>
-        <w:t xml:space="preserve"> argument. </w:t>
+        <w:t xml:space="preserve">This Action is specified with the -getmediatype argument. </w:t>
       </w:r>
     </w:p>
     <w:p>
@@ -4881,14 +4258,12 @@
         </w:rPr>
         <w:t xml:space="preserve">type code from the </w:t>
       </w:r>
-      <w:proofErr w:type="spellStart"/>
       <w:r>
         <w:rPr>
           <w:lang w:val="en-GB"/>
         </w:rPr>
         <w:t>CurrentPhysicalMediaType</w:t>
       </w:r>
-      <w:proofErr w:type="spellEnd"/>
       <w:r>
         <w:rPr>
           <w:lang w:val="en-GB"/>
@@ -4982,21 +4357,7 @@
         <w:rPr>
           <w:lang w:val="en-GB"/>
         </w:rPr>
-        <w:t>This Action is specified by passing the -</w:t>
-      </w:r>
-      <w:proofErr w:type="spellStart"/>
-      <w:r>
-        <w:rPr>
-          <w:lang w:val="en-GB"/>
-        </w:rPr>
-        <w:t>getdrivestate</w:t>
-      </w:r>
-      <w:proofErr w:type="spellEnd"/>
-      <w:r>
-        <w:rPr>
-          <w:lang w:val="en-GB"/>
-        </w:rPr>
-        <w:t xml:space="preserve"> argument.</w:t>
+        <w:t>This Action is specified by passing the -getdrivestate argument.</w:t>
       </w:r>
     </w:p>
     <w:p>
@@ -5060,14 +4421,12 @@
         </w:rPr>
         <w:t xml:space="preserve"> </w:t>
       </w:r>
-      <w:proofErr w:type="spellStart"/>
       <w:r>
         <w:rPr>
           <w:lang w:val="en-GB"/>
         </w:rPr>
         <w:t>CurrentPhysicalMediaType</w:t>
       </w:r>
-      <w:proofErr w:type="spellEnd"/>
       <w:r>
         <w:rPr>
           <w:lang w:val="en-GB"/>
@@ -5165,14 +4524,12 @@
         </w:rPr>
         <w:t xml:space="preserve">The script continues if there is media loaded, and checks if it is actually Writeable media using the </w:t>
       </w:r>
-      <w:proofErr w:type="spellStart"/>
       <w:r>
         <w:rPr>
           <w:lang w:val="en-GB"/>
         </w:rPr>
         <w:t>IsCurrentMediaSupported</w:t>
       </w:r>
-      <w:proofErr w:type="spellEnd"/>
       <w:r>
         <w:rPr>
           <w:lang w:val="en-GB"/>
@@ -5210,14 +4567,12 @@
         </w:rPr>
         <w:t xml:space="preserve">a check is made using the value of the </w:t>
       </w:r>
-      <w:proofErr w:type="spellStart"/>
       <w:r>
         <w:rPr>
           <w:lang w:val="en-GB"/>
         </w:rPr>
         <w:t>CurrentPhysicalMediaType</w:t>
       </w:r>
-      <w:proofErr w:type="spellEnd"/>
       <w:r>
         <w:rPr>
           <w:lang w:val="en-GB"/>
@@ -5296,21 +4651,13 @@
         <w:t>he type of media this logic checks for</w:t>
       </w:r>
       <w:r>
-        <w:t xml:space="preserve"> is controlled by the ‘</w:t>
-      </w:r>
-      <w:proofErr w:type="spellStart"/>
-      <w:r>
-        <w:t>m</w:t>
+        <w:t xml:space="preserve"> is controlled by the ‘m</w:t>
       </w:r>
       <w:r>
         <w:t>ediaType</w:t>
       </w:r>
       <w:r>
-        <w:t>ForProduction</w:t>
-      </w:r>
-      <w:proofErr w:type="spellEnd"/>
-      <w:r>
-        <w:t>’ setting</w:t>
+        <w:t>ForProduction’ setting</w:t>
       </w:r>
       <w:r>
         <w:t>. All media types supported by IMAPI can be used.</w:t>
@@ -5323,23 +4670,7 @@
         </w:rPr>
       </w:pPr>
       <w:r>
-        <w:t xml:space="preserve">If the media </w:t>
-      </w:r>
-      <w:proofErr w:type="spellStart"/>
-      <w:r>
-        <w:t>typeloaded</w:t>
-      </w:r>
-      <w:proofErr w:type="spellEnd"/>
-      <w:r>
-        <w:t xml:space="preserve"> does not match the </w:t>
-      </w:r>
-      <w:proofErr w:type="spellStart"/>
-      <w:r>
-        <w:t>mediaTypeForProduction</w:t>
-      </w:r>
-      <w:proofErr w:type="spellEnd"/>
-      <w:r>
-        <w:t xml:space="preserve"> when running in Production mode, then INVALID_MEDIA response is generated.</w:t>
+        <w:t>If the media typeloaded does not match the mediaTypeForProduction when running in Production mode, then INVALID_MEDIA response is generated.</w:t>
       </w:r>
     </w:p>
     <w:p>
@@ -5360,14 +4691,12 @@
         </w:rPr>
         <w:t xml:space="preserve">which is indicated by the </w:t>
       </w:r>
-      <w:proofErr w:type="spellStart"/>
       <w:r>
         <w:rPr>
           <w:lang w:val="en-GB"/>
         </w:rPr>
         <w:t>MediaHeuristicallyBlank</w:t>
       </w:r>
-      <w:proofErr w:type="spellEnd"/>
       <w:r>
         <w:rPr>
           <w:lang w:val="en-GB"/>
@@ -5672,99 +5001,73 @@
         <w:t xml:space="preserve">This Action is specified by using the </w:t>
       </w:r>
       <w:r>
-        <w:t>-</w:t>
-      </w:r>
-      <w:proofErr w:type="spellStart"/>
-      <w:r>
-        <w:t>writetomedia</w:t>
-      </w:r>
-      <w:proofErr w:type="spellEnd"/>
+        <w:t xml:space="preserve">-writetomedia </w:t>
+      </w:r>
+      <w:r>
+        <w:t>argument</w:t>
+      </w:r>
+      <w:r>
+        <w:t>, and</w:t>
+      </w:r>
+      <w:r>
+        <w:t xml:space="preserve"> also requires</w:t>
+      </w:r>
+      <w:r>
+        <w:t xml:space="preserve"> the -cdlabel argument.</w:t>
+      </w:r>
+    </w:p>
+    <w:p>
+      <w:r>
+        <w:t>T</w:t>
+      </w:r>
+      <w:r>
+        <w:t xml:space="preserve">he </w:t>
+      </w:r>
+      <w:r>
+        <w:t>script flow</w:t>
+      </w:r>
+      <w:r>
+        <w:t xml:space="preserve"> for the previous Action</w:t>
+      </w:r>
+      <w:r>
+        <w:t>,</w:t>
+      </w:r>
       <w:r>
         <w:t xml:space="preserve"> </w:t>
       </w:r>
       <w:r>
-        <w:t>argument</w:t>
-      </w:r>
-      <w:r>
-        <w:t>, and</w:t>
-      </w:r>
-      <w:r>
-        <w:t xml:space="preserve"> also requires</w:t>
-      </w:r>
-      <w:r>
-        <w:t xml:space="preserve"> the -</w:t>
-      </w:r>
-      <w:proofErr w:type="spellStart"/>
-      <w:r>
-        <w:t>cdlabel</w:t>
-      </w:r>
-      <w:proofErr w:type="spellEnd"/>
-      <w:r>
-        <w:t xml:space="preserve"> argument.</w:t>
-      </w:r>
-    </w:p>
-    <w:p>
-      <w:r>
-        <w:t>T</w:t>
-      </w:r>
-      <w:r>
-        <w:t xml:space="preserve">he </w:t>
-      </w:r>
-      <w:r>
-        <w:t>script flow</w:t>
-      </w:r>
-      <w:r>
-        <w:t xml:space="preserve"> for the previous Action</w:t>
+        <w:t>getdrivestate</w:t>
+      </w:r>
+      <w:r>
+        <w:t xml:space="preserve">, did various checks for the type of media loaded. </w:t>
+      </w:r>
+      <w:r>
+        <w:t xml:space="preserve">The only drive state that allows </w:t>
+      </w:r>
+      <w:r>
+        <w:t xml:space="preserve">the Copying </w:t>
+      </w:r>
+      <w:r>
+        <w:t>Action</w:t>
+      </w:r>
+      <w:r>
+        <w:t xml:space="preserve"> to continue during these checks is BLANK_CD</w:t>
+      </w:r>
+      <w:r>
+        <w:t xml:space="preserve"> – if anything other than a BLANK_CD is loaded the response will be </w:t>
+      </w:r>
+      <w:r>
+        <w:t>ERROR and an explanation of what went wrong.</w:t>
+      </w:r>
+    </w:p>
+    <w:p>
+      <w:r>
+        <w:t>The same logic used to constrain the media type is run for this Action as used for -getdrivestate, the only difference is that incorrect media type</w:t>
       </w:r>
       <w:r>
         <w:t>,</w:t>
       </w:r>
       <w:r>
-        <w:t xml:space="preserve"> </w:t>
-      </w:r>
-      <w:proofErr w:type="spellStart"/>
-      <w:r>
-        <w:t>getdrivestate</w:t>
-      </w:r>
-      <w:proofErr w:type="spellEnd"/>
-      <w:r>
-        <w:t xml:space="preserve">, did various checks for the type of media loaded. </w:t>
-      </w:r>
-      <w:r>
-        <w:t xml:space="preserve">The only drive state that allows </w:t>
-      </w:r>
-      <w:r>
-        <w:t xml:space="preserve">the Copying </w:t>
-      </w:r>
-      <w:r>
-        <w:t>Action</w:t>
-      </w:r>
-      <w:r>
-        <w:t xml:space="preserve"> to continue during these checks is BLANK_CD</w:t>
-      </w:r>
-      <w:r>
-        <w:t xml:space="preserve"> – if anything other than a BLANK_CD is loaded the response will be </w:t>
-      </w:r>
-      <w:r>
-        <w:t>ERROR and an explanation of what went wrong.</w:t>
-      </w:r>
-    </w:p>
-    <w:p>
-      <w:r>
-        <w:t>The same logic used to constrain the media type is run for this Action as used for -</w:t>
-      </w:r>
-      <w:proofErr w:type="spellStart"/>
-      <w:r>
-        <w:t>getdrivestate</w:t>
-      </w:r>
-      <w:proofErr w:type="spellEnd"/>
-      <w:r>
-        <w:t>, the only difference is that incorrect media type</w:t>
-      </w:r>
-      <w:r>
-        <w:t>,</w:t>
-      </w:r>
-      <w:r>
         <w:t xml:space="preserve"> results in an ERROR response.</w:t>
       </w:r>
     </w:p>
@@ -5792,13 +5095,8 @@
       <w:r>
         <w:t xml:space="preserve">The script sets the </w:t>
       </w:r>
-      <w:proofErr w:type="spellStart"/>
-      <w:r>
-        <w:t>FileSystemsToCreate</w:t>
-      </w:r>
-      <w:proofErr w:type="spellEnd"/>
-      <w:r>
-        <w:t xml:space="preserve"> property to </w:t>
+      <w:r>
+        <w:t xml:space="preserve">FileSystemsToCreate property to </w:t>
       </w:r>
       <w:r>
         <w:t xml:space="preserve">7 which will ensure the widest </w:t>
@@ -5856,19 +5154,9 @@
       <w:r>
         <w:t xml:space="preserve">sets the </w:t>
       </w:r>
-      <w:proofErr w:type="spellStart"/>
-      <w:r>
-        <w:t>VolumeName</w:t>
-      </w:r>
-      <w:proofErr w:type="spellEnd"/>
-      <w:r>
-        <w:t xml:space="preserve"> property to the value provided in the -</w:t>
-      </w:r>
-      <w:proofErr w:type="spellStart"/>
-      <w:r>
-        <w:t>cdlabel</w:t>
-      </w:r>
-      <w:proofErr w:type="spellEnd"/>
+      <w:r>
+        <w:t>VolumeName property to the value provided in the -cdlabel</w:t>
+      </w:r>
       <w:r>
         <w:t xml:space="preserve"> argume</w:t>
       </w:r>
@@ -5881,26 +5169,10 @@
     </w:p>
     <w:p>
       <w:r>
-        <w:t xml:space="preserve">The script then uses the </w:t>
-      </w:r>
-      <w:proofErr w:type="spellStart"/>
-      <w:r>
-        <w:t>AddTreeWithNamed</w:t>
-      </w:r>
-      <w:r>
-        <w:t>Streams</w:t>
-      </w:r>
-      <w:proofErr w:type="spellEnd"/>
-      <w:r>
-        <w:t>() method of the Root property of the file system object to collect all the files contained within the path specified by the value of the -</w:t>
-      </w:r>
-      <w:proofErr w:type="spellStart"/>
-      <w:r>
-        <w:t>writetomedia</w:t>
-      </w:r>
-      <w:proofErr w:type="spellEnd"/>
-      <w:r>
-        <w:t xml:space="preserve"> argument into the file system object. This is creating an in memory copy of all the files that will be written. If errors occur during this process the ERROR response will be generated with an explanation.</w:t>
+        <w:t>The script then uses the AddTreeWithNamed</w:t>
+      </w:r>
+      <w:r>
+        <w:t>Streams() method of the Root property of the file system object to collect all the files contained within the path specified by the value of the -writetomedia argument into the file system object. This is creating an in memory copy of all the files that will be written. If errors occur during this process the ERROR response will be generated with an explanation.</w:t>
       </w:r>
     </w:p>
     <w:p>
@@ -5916,13 +5188,8 @@
       <w:r>
         <w:t xml:space="preserve">using the </w:t>
       </w:r>
-      <w:proofErr w:type="spellStart"/>
-      <w:r>
-        <w:t>CreateResultImage</w:t>
-      </w:r>
-      <w:proofErr w:type="spellEnd"/>
-      <w:r>
-        <w:t xml:space="preserve">() method of the file system object. </w:t>
+      <w:r>
+        <w:t xml:space="preserve">CreateResultImage() method of the file system object. </w:t>
       </w:r>
       <w:r>
         <w:t>T</w:t>
@@ -6061,15 +5328,7 @@
         <w:t>,</w:t>
       </w:r>
       <w:r>
-        <w:t xml:space="preserve"> reveal the streaming </w:t>
-      </w:r>
-      <w:proofErr w:type="spellStart"/>
-      <w:r>
-        <w:t>behaviour</w:t>
-      </w:r>
-      <w:proofErr w:type="spellEnd"/>
-      <w:r>
-        <w:t xml:space="preserve"> used.</w:t>
+        <w:t xml:space="preserve"> reveal the streaming behaviour used.</w:t>
       </w:r>
     </w:p>
     <w:p>
@@ -6088,11 +5347,9 @@
       <w:r>
         <w:t xml:space="preserve">It calls the </w:t>
       </w:r>
-      <w:proofErr w:type="spellStart"/>
       <w:r>
         <w:t>AcquireExclusiveAccess</w:t>
       </w:r>
-      <w:proofErr w:type="spellEnd"/>
       <w:r>
         <w:t xml:space="preserve">() method on the </w:t>
       </w:r>
@@ -6115,15 +5372,7 @@
         <w:t xml:space="preserve">client </w:t>
       </w:r>
       <w:r>
-        <w:t>name of ‘</w:t>
-      </w:r>
-      <w:proofErr w:type="spellStart"/>
-      <w:r>
-        <w:t>CDInterface</w:t>
-      </w:r>
-      <w:proofErr w:type="spellEnd"/>
-      <w:r>
-        <w:t>’</w:t>
+        <w:t>name of ‘CDInterface’</w:t>
       </w:r>
       <w:r>
         <w:t xml:space="preserve"> – any other pr</w:t>
@@ -6163,13 +5412,8 @@
       <w:r>
         <w:t xml:space="preserve"> is now carried out by calling the Write() method on the format object, and passing it the </w:t>
       </w:r>
-      <w:proofErr w:type="spellStart"/>
-      <w:r>
-        <w:t>ImageStream</w:t>
-      </w:r>
-      <w:proofErr w:type="spellEnd"/>
-      <w:r>
-        <w:t xml:space="preserve"> property of the file system object</w:t>
+      <w:r>
+        <w:t>ImageStream property of the file system object</w:t>
       </w:r>
       <w:r>
         <w:t>. The write process itself could now take several minutes depending on size of the data to be written.</w:t>
@@ -6177,42 +5421,18 @@
     </w:p>
     <w:p>
       <w:r>
-        <w:t xml:space="preserve">Once the write operation completes, the script releases the lock it holds on the drive, using the </w:t>
-      </w:r>
-      <w:proofErr w:type="spellStart"/>
-      <w:r>
-        <w:t>ReleaseExclusive</w:t>
-      </w:r>
-      <w:r>
-        <w:t>Acccess</w:t>
-      </w:r>
-      <w:proofErr w:type="spellEnd"/>
-      <w:r>
-        <w:t>() method of the recorder object.</w:t>
-      </w:r>
-    </w:p>
-    <w:p>
-      <w:r>
-        <w:t xml:space="preserve">The script now ‘Ejects’ the media, to be collected by the user, by calling the </w:t>
-      </w:r>
-      <w:proofErr w:type="spellStart"/>
-      <w:r>
-        <w:t>EjectTray</w:t>
-      </w:r>
-      <w:proofErr w:type="spellEnd"/>
-      <w:r>
-        <w:t>() method of the recorder object.</w:t>
-      </w:r>
-      <w:r>
-        <w:t xml:space="preserve"> The eject stage can be bypassed using the -</w:t>
-      </w:r>
-      <w:proofErr w:type="spellStart"/>
-      <w:r>
-        <w:t>noejectafterwrite</w:t>
-      </w:r>
-      <w:proofErr w:type="spellEnd"/>
-      <w:r>
-        <w:t xml:space="preserve"> option.</w:t>
+        <w:t>Once the write operation completes, the script releases the lock it holds on the drive, using the ReleaseExclusive</w:t>
+      </w:r>
+      <w:r>
+        <w:t>Acccess() method of the recorder object.</w:t>
+      </w:r>
+    </w:p>
+    <w:p>
+      <w:r>
+        <w:t>The script now ‘Ejects’ the media, to be collected by the user, by calling the EjectTray() method of the recorder object.</w:t>
+      </w:r>
+      <w:r>
+        <w:t xml:space="preserve"> The eject stage can be bypassed using the -noejectafterwrite option.</w:t>
       </w:r>
     </w:p>
     <w:p>
@@ -6245,23 +5465,7 @@
         <w:t xml:space="preserve">With </w:t>
       </w:r>
       <w:r>
-        <w:t>-</w:t>
-      </w:r>
-      <w:proofErr w:type="spellStart"/>
-      <w:r>
-        <w:t>writetomedia</w:t>
-      </w:r>
-      <w:proofErr w:type="spellEnd"/>
-      <w:r>
-        <w:t xml:space="preserve"> specified without the -</w:t>
-      </w:r>
-      <w:proofErr w:type="spellStart"/>
-      <w:r>
-        <w:t>cdlabel</w:t>
-      </w:r>
-      <w:proofErr w:type="spellEnd"/>
-      <w:r>
-        <w:t xml:space="preserve"> option</w:t>
+        <w:t>-writetomedia specified without the -cdlabel option</w:t>
       </w:r>
     </w:p>
     <w:p>
@@ -6329,26 +5533,10 @@
     </w:p>
     <w:p>
       <w:r>
-        <w:t xml:space="preserve">The -verbose argument can be added to all Actions, it will tell </w:t>
-      </w:r>
-      <w:proofErr w:type="spellStart"/>
-      <w:r>
-        <w:t>Powershell</w:t>
-      </w:r>
-      <w:proofErr w:type="spellEnd"/>
-      <w:r>
-        <w:t xml:space="preserve"> to output all the messages </w:t>
-      </w:r>
-      <w:r>
-        <w:t xml:space="preserve">generated by Write-Verbose </w:t>
-      </w:r>
-      <w:proofErr w:type="spellStart"/>
-      <w:r>
-        <w:t>CmdLet</w:t>
-      </w:r>
-      <w:proofErr w:type="spellEnd"/>
-      <w:r>
-        <w:t xml:space="preserve"> in the script. This is generally </w:t>
+        <w:t xml:space="preserve">The -verbose argument can be added to all Actions, it will tell Powershell to output all the messages </w:t>
+      </w:r>
+      <w:r>
+        <w:t xml:space="preserve">generated by Write-Verbose CmdLet in the script. This is generally </w:t>
       </w:r>
       <w:r>
         <w:t xml:space="preserve">only </w:t>
@@ -6429,26 +5617,10 @@
         <w:t>nd</w:t>
       </w:r>
       <w:r>
-        <w:t xml:space="preserve"> line can be suppressed with the -</w:t>
-      </w:r>
-      <w:proofErr w:type="spellStart"/>
-      <w:r>
-        <w:t>onlySingleLine</w:t>
-      </w:r>
-      <w:proofErr w:type="spellEnd"/>
-      <w:r>
-        <w:t xml:space="preserve"> argument.</w:t>
-      </w:r>
-      <w:r>
-        <w:t xml:space="preserve"> For example the -</w:t>
-      </w:r>
-      <w:proofErr w:type="spellStart"/>
-      <w:r>
-        <w:t>getdrivestate</w:t>
-      </w:r>
-      <w:proofErr w:type="spellEnd"/>
-      <w:r>
-        <w:t xml:space="preserve"> action normally responds</w:t>
+        <w:t xml:space="preserve"> line can be suppressed with the -onlySingleLine argument.</w:t>
+      </w:r>
+      <w:r>
+        <w:t xml:space="preserve"> For example the -getdrivestate action normally responds</w:t>
       </w:r>
     </w:p>
     <w:p>
@@ -6495,15 +5667,7 @@
     </w:p>
     <w:p>
       <w:r>
-        <w:t>Adding the -</w:t>
-      </w:r>
-      <w:proofErr w:type="spellStart"/>
-      <w:r>
-        <w:t>onlysingleline</w:t>
-      </w:r>
-      <w:proofErr w:type="spellEnd"/>
-      <w:r>
-        <w:t xml:space="preserve"> argument suppresses the informational line</w:t>
+        <w:t>Adding the -onlysingleline argument suppresses the informational line</w:t>
       </w:r>
     </w:p>
     <w:p>
@@ -6556,15 +5720,7 @@
         <w:t>,</w:t>
       </w:r>
       <w:r>
-        <w:t xml:space="preserve"> code can safely determine its </w:t>
-      </w:r>
-      <w:proofErr w:type="spellStart"/>
-      <w:r>
-        <w:t>behaviour</w:t>
-      </w:r>
-      <w:proofErr w:type="spellEnd"/>
-      <w:r>
-        <w:t xml:space="preserve"> using the contents of the first response line</w:t>
+        <w:t xml:space="preserve"> code can safely determine its behaviour using the contents of the first response line</w:t>
       </w:r>
       <w:r>
         <w:t>. The second line could be displayed to the user</w:t>
@@ -6581,6 +5737,29 @@
         <w:pStyle w:val="Heading3"/>
       </w:pPr>
       <w:r>
+        <w:t>Logging</w:t>
+      </w:r>
+    </w:p>
+    <w:p>
+      <w:r>
+        <w:t>All Actions respond to the caller via Write-Response. Write-Response now makes a call to Write-Log to record the action taken by the user.</w:t>
+      </w:r>
+    </w:p>
+    <w:p>
+      <w:r>
+        <w:t>The deploy script creates a new event source for the ‘Application’ log, CDInterface. The Write-Log function within the module then writes to the Application log using the built in Write-EventLog cmdlet, using a Source value of ‘CDInterface’.</w:t>
+      </w:r>
+    </w:p>
+    <w:p>
+      <w:r>
+        <w:t>If the -verbose argument is given the information written to the Event Log is also output to the screen.</w:t>
+      </w:r>
+    </w:p>
+    <w:p>
+      <w:pPr>
+        <w:pStyle w:val="Heading3"/>
+      </w:pPr>
+      <w:r>
         <w:t>Setting</w:t>
       </w:r>
       <w:r>
@@ -6620,15 +5799,7 @@
     </w:p>
     <w:p>
       <w:r>
-        <w:t xml:space="preserve">The settings file, </w:t>
-      </w:r>
-      <w:proofErr w:type="spellStart"/>
-      <w:r>
-        <w:t>CDInterfaceModuleSettings.json</w:t>
-      </w:r>
-      <w:proofErr w:type="spellEnd"/>
-      <w:r>
-        <w:t xml:space="preserve"> is installed alongside the Module file</w:t>
+        <w:t>The settings file, CDInterfaceModuleSettings.json is installed alongside the Module file</w:t>
       </w:r>
       <w:r>
         <w:t>.</w:t>
@@ -6639,31 +5810,16 @@
         <w:pStyle w:val="Heading3"/>
       </w:pPr>
       <w:r>
+        <w:lastRenderedPageBreak/>
         <w:t>Invoking from Java</w:t>
       </w:r>
     </w:p>
     <w:p>
       <w:r>
-        <w:t xml:space="preserve">A command line application is also provided, showing how to invoke </w:t>
-      </w:r>
-      <w:proofErr w:type="spellStart"/>
-      <w:r>
-        <w:t>CDInterface</w:t>
-      </w:r>
-      <w:proofErr w:type="spellEnd"/>
-      <w:r>
-        <w:t xml:space="preserve"> from Java</w:t>
-      </w:r>
-      <w:r>
-        <w:t xml:space="preserve">. The basic approach is to invoke a </w:t>
-      </w:r>
-      <w:proofErr w:type="spellStart"/>
-      <w:r>
-        <w:t>Powershell</w:t>
-      </w:r>
-      <w:proofErr w:type="spellEnd"/>
-      <w:r>
-        <w:t xml:space="preserve"> session and then pass that session the same arguments as you would</w:t>
+        <w:t>A command line application is also provided, showing how to invoke CDInterface from Java</w:t>
+      </w:r>
+      <w:r>
+        <w:t>. The basic approach is to invoke a Powershell session and then pass that session the same arguments as you would</w:t>
       </w:r>
       <w:r>
         <w:t xml:space="preserve"> on the command line. Output from the module is passed back to Java through the Standard Output.</w:t>
@@ -6679,13 +5835,13 @@
     </w:p>
     <w:p>
       <w:r>
-        <w:lastRenderedPageBreak/>
         <w:t>With a Java JDK installed in your development environment, you can easily execute this code from Visual Studio Code</w:t>
       </w:r>
       <w:r>
         <w:t xml:space="preserve"> by right-clicking in the source file and selecting ‘Run Java’.</w:t>
       </w:r>
     </w:p>
+    <w:p/>
     <w:sectPr>
       <w:pgSz w:w="12240" w:h="15840"/>
       <w:pgMar w:top="1440" w:right="1440" w:bottom="1440" w:left="1440" w:header="720" w:footer="720" w:gutter="0"/>

</xml_diff>